<commit_message>
About.docx updated even more
I think I also made small map changes
</commit_message>
<xml_diff>
--- a/About.docx
+++ b/About.docx
@@ -320,21 +320,25 @@
         <w:rPr>
           <w:rFonts w:ascii="Century Gothic" w:hAnsi="Century Gothic"/>
         </w:rPr>
-        <w:t>Prepare to work your survivor to the bone, operating manual artillery, piloting customizable vehicles</w:t>
-      </w:r>
-      <w:proofErr w:type="gramStart"/>
-      <w:r>
-        <w:rPr>
-          <w:rFonts w:ascii="Century Gothic" w:hAnsi="Century Gothic"/>
-        </w:rPr>
-        <w:t>, ,</w:t>
-      </w:r>
-      <w:proofErr w:type="gramEnd"/>
-      <w:r>
-        <w:rPr>
-          <w:rFonts w:ascii="Century Gothic" w:hAnsi="Century Gothic"/>
-        </w:rPr>
-        <w:t xml:space="preserve"> and packing up and moving entire bases.</w:t>
+        <w:t>Prepare to work your survivor to the bone, operating manual artillery, pi</w:t>
+      </w:r>
+      <w:r>
+        <w:rPr>
+          <w:rFonts w:ascii="Century Gothic" w:hAnsi="Century Gothic"/>
+        </w:rPr>
+        <w:t xml:space="preserve">loting customizable vehicles, </w:t>
+      </w:r>
+      <w:r>
+        <w:rPr>
+          <w:rFonts w:ascii="Century Gothic" w:hAnsi="Century Gothic"/>
+        </w:rPr>
+        <w:t>and packing up and moving entire bases.</w:t>
+      </w:r>
+      <w:r>
+        <w:rPr>
+          <w:rFonts w:ascii="Century Gothic" w:hAnsi="Century Gothic"/>
+        </w:rPr>
+        <w:t xml:space="preserve"> Everything you do requires a decision.</w:t>
       </w:r>
     </w:p>
     <w:p>
@@ -938,117 +942,1108 @@
         <w:rPr>
           <w:rFonts w:ascii="Century Gothic" w:hAnsi="Century Gothic"/>
         </w:rPr>
-        <w:t>The howitzer is a slow moving ground unit, which delivers highly damaging splash attacks at a colossal range. To move this from one base to another is incredibly difficult without the co-operation of a suitably developed mechanic (who can air-lift it), or a very well prepared escort.</w:t>
-      </w:r>
-    </w:p>
-    <w:p>
-      <w:pPr>
-        <w:pStyle w:val="ListParagraph"/>
-        <w:spacing w:after="0"/>
-        <w:ind w:left="0"/>
-        <w:jc w:val="both"/>
-        <w:rPr>
-          <w:rFonts w:ascii="Century Gothic" w:hAnsi="Century Gothic"/>
-        </w:rPr>
-      </w:pPr>
-    </w:p>
-    <w:p>
-      <w:pPr>
-        <w:pStyle w:val="ListParagraph"/>
-        <w:spacing w:after="0"/>
-        <w:ind w:left="0"/>
-        <w:jc w:val="both"/>
-        <w:rPr>
-          <w:rFonts w:ascii="Century Gothic" w:hAnsi="Century Gothic"/>
-        </w:rPr>
-      </w:pPr>
-      <w:r>
-        <w:rPr>
-          <w:rFonts w:ascii="Century Gothic" w:hAnsi="Century Gothic"/>
-        </w:rPr>
-        <w:t>Shot delay upgrade.</w:t>
-      </w:r>
-    </w:p>
-    <w:p>
-      <w:pPr>
-        <w:pStyle w:val="ListParagraph"/>
-        <w:spacing w:after="0"/>
-        <w:ind w:left="0"/>
-        <w:jc w:val="both"/>
-        <w:rPr>
-          <w:rFonts w:ascii="Century Gothic" w:hAnsi="Century Gothic"/>
-        </w:rPr>
-      </w:pPr>
-      <w:r>
-        <w:rPr>
-          <w:rFonts w:ascii="Century Gothic" w:hAnsi="Century Gothic"/>
-        </w:rPr>
-        <w:t>Shot AOE upgrade.</w:t>
-      </w:r>
-    </w:p>
-    <w:p>
-      <w:pPr>
-        <w:pStyle w:val="ListParagraph"/>
-        <w:spacing w:after="0"/>
-        <w:ind w:left="0"/>
-        <w:jc w:val="both"/>
-        <w:rPr>
-          <w:rFonts w:ascii="Century Gothic" w:hAnsi="Century Gothic"/>
-        </w:rPr>
-      </w:pPr>
-      <w:r>
-        <w:rPr>
-          <w:rFonts w:ascii="Century Gothic" w:hAnsi="Century Gothic"/>
-        </w:rPr>
-        <w:t xml:space="preserve">Shot </w:t>
+        <w:t xml:space="preserve">The howitzer is a slow moving ground unit, which delivers highly damaging splash attacks at a colossal range. To move this from one base to another is incredibly difficult without the co-operation of a suitably </w:t>
+      </w:r>
+      <w:r>
+        <w:rPr>
+          <w:rFonts w:ascii="Century Gothic" w:hAnsi="Century Gothic"/>
+        </w:rPr>
+        <w:t>developed mechanic (who can air</w:t>
+      </w:r>
+      <w:r>
+        <w:rPr>
+          <w:rFonts w:ascii="Century Gothic" w:hAnsi="Century Gothic"/>
+        </w:rPr>
+        <w:t>lift it), or a very well prepared escort.</w:t>
+      </w:r>
+    </w:p>
+    <w:p>
+      <w:pPr>
+        <w:pStyle w:val="ListParagraph"/>
+        <w:spacing w:after="0"/>
+        <w:ind w:left="0"/>
+        <w:jc w:val="both"/>
+        <w:rPr>
+          <w:rFonts w:ascii="Century Gothic" w:hAnsi="Century Gothic"/>
+        </w:rPr>
+      </w:pPr>
+    </w:p>
+    <w:p>
+      <w:pPr>
+        <w:pStyle w:val="ListParagraph"/>
+        <w:spacing w:after="0"/>
+        <w:ind w:left="0"/>
+        <w:jc w:val="both"/>
+        <w:rPr>
+          <w:rFonts w:ascii="Century Gothic" w:hAnsi="Century Gothic"/>
+        </w:rPr>
+      </w:pPr>
+      <w:r>
+        <w:rPr>
+          <w:rFonts w:ascii="Century Gothic" w:hAnsi="Century Gothic"/>
+        </w:rPr>
+        <w:t xml:space="preserve">Artillery units are capable of two firing modes, both of which are dependent on their “trace” ability. Trace is an instant cast skill which highlights the area that fired shells will land in and the displays the delay before fired shells hit. After an area is traced, the </w:t>
+      </w:r>
+      <w:r>
+        <w:rPr>
+          <w:rFonts w:ascii="Century Gothic" w:hAnsi="Century Gothic"/>
+        </w:rPr>
+        <w:t>“fire” and “bombard” abilities become available. Fire launches a single shell at the location, for a small amount of metal. Bombard uses more metal to rapidly launch several shots at the targeted location.</w:t>
+      </w:r>
+    </w:p>
+    <w:p>
+      <w:pPr>
+        <w:pStyle w:val="ListParagraph"/>
+        <w:spacing w:after="0"/>
+        <w:ind w:left="0"/>
+        <w:jc w:val="both"/>
+        <w:rPr>
+          <w:rFonts w:ascii="Century Gothic" w:hAnsi="Century Gothic"/>
+        </w:rPr>
+      </w:pPr>
+    </w:p>
+    <w:p>
+      <w:pPr>
+        <w:pStyle w:val="ListParagraph"/>
+        <w:spacing w:after="0"/>
+        <w:ind w:left="0"/>
+        <w:jc w:val="both"/>
+        <w:rPr>
+          <w:rFonts w:ascii="Century Gothic" w:hAnsi="Century Gothic"/>
+        </w:rPr>
+      </w:pPr>
+      <w:r>
+        <w:rPr>
+          <w:rFonts w:ascii="Century Gothic" w:hAnsi="Century Gothic"/>
+        </w:rPr>
+        <w:t xml:space="preserve">Artillery upgrades include improvements to shot delay, </w:t>
+      </w:r>
+      <w:r>
+        <w:rPr>
+          <w:rFonts w:ascii="Century Gothic" w:hAnsi="Century Gothic"/>
+        </w:rPr>
+        <w:t>reload speed, accuracy, splash distance, and damage.</w:t>
+      </w:r>
+    </w:p>
+    <w:p>
+      <w:pPr>
+        <w:pStyle w:val="ListParagraph"/>
+        <w:spacing w:after="0"/>
+        <w:ind w:left="0"/>
+        <w:jc w:val="both"/>
+        <w:rPr>
+          <w:rFonts w:ascii="Century Gothic" w:hAnsi="Century Gothic"/>
+        </w:rPr>
+      </w:pPr>
+    </w:p>
+    <w:p>
+      <w:pPr>
+        <w:pStyle w:val="ListParagraph"/>
+        <w:spacing w:after="0"/>
+        <w:ind w:left="0"/>
+        <w:jc w:val="both"/>
+        <w:rPr>
+          <w:rFonts w:ascii="Century Gothic" w:hAnsi="Century Gothic"/>
+          <w:b/>
+        </w:rPr>
+      </w:pPr>
+      <w:r>
+        <w:rPr>
+          <w:rFonts w:ascii="Century Gothic" w:hAnsi="Century Gothic"/>
+          <w:b/>
+        </w:rPr>
+        <w:t>Coo</w:t>
+      </w:r>
+      <w:r>
+        <w:rPr>
+          <w:rFonts w:ascii="Century Gothic" w:hAnsi="Century Gothic"/>
+          <w:b/>
+        </w:rPr>
+        <w:t>peration</w:t>
+      </w:r>
+    </w:p>
+    <w:p>
+      <w:pPr>
+        <w:pStyle w:val="ListParagraph"/>
+        <w:spacing w:after="0"/>
+        <w:ind w:left="0"/>
+        <w:jc w:val="both"/>
+        <w:rPr>
+          <w:rFonts w:ascii="Century Gothic" w:hAnsi="Century Gothic"/>
+        </w:rPr>
+      </w:pPr>
+      <w:r>
+        <w:rPr>
+          <w:rFonts w:ascii="Century Gothic" w:hAnsi="Century Gothic"/>
+        </w:rPr>
+        <w:t xml:space="preserve">The poacher will benefit from a </w:t>
+      </w:r>
+      <w:r>
+        <w:rPr>
+          <w:rFonts w:ascii="Century Gothic" w:hAnsi="Century Gothic"/>
+        </w:rPr>
+        <w:t>mechanic’s</w:t>
+      </w:r>
+      <w:r>
+        <w:rPr>
+          <w:rFonts w:ascii="Century Gothic" w:hAnsi="Century Gothic"/>
+        </w:rPr>
+        <w:t xml:space="preserve"> </w:t>
+      </w:r>
+      <w:r>
+        <w:rPr>
+          <w:rFonts w:ascii="Century Gothic" w:hAnsi="Century Gothic"/>
+        </w:rPr>
+        <w:t xml:space="preserve">assistance, </w:t>
+      </w:r>
+      <w:r>
+        <w:rPr>
+          <w:rFonts w:ascii="Century Gothic" w:hAnsi="Century Gothic"/>
+        </w:rPr>
+        <w:t>who</w:t>
+      </w:r>
+      <w:r>
+        <w:rPr>
+          <w:rFonts w:ascii="Century Gothic" w:hAnsi="Century Gothic"/>
+        </w:rPr>
+        <w:t xml:space="preserve"> </w:t>
+      </w:r>
+      <w:r>
+        <w:rPr>
+          <w:rFonts w:ascii="Century Gothic" w:hAnsi="Century Gothic"/>
+        </w:rPr>
+        <w:t>can</w:t>
+      </w:r>
+      <w:r>
+        <w:rPr>
+          <w:rFonts w:ascii="Century Gothic" w:hAnsi="Century Gothic"/>
+        </w:rPr>
+        <w:t xml:space="preserve"> place their mines using vehicles</w:t>
+      </w:r>
+      <w:r>
+        <w:rPr>
+          <w:rFonts w:ascii="Century Gothic" w:hAnsi="Century Gothic"/>
+        </w:rPr>
+        <w:t xml:space="preserve"> and </w:t>
+      </w:r>
+      <w:r>
+        <w:rPr>
+          <w:rFonts w:ascii="Century Gothic" w:hAnsi="Century Gothic"/>
+        </w:rPr>
+        <w:t>air</w:t>
+      </w:r>
+      <w:r>
+        <w:rPr>
+          <w:rFonts w:ascii="Century Gothic" w:hAnsi="Century Gothic"/>
+        </w:rPr>
+        <w:t>lift their howitzers.</w:t>
+      </w:r>
+    </w:p>
+    <w:p>
+      <w:pPr>
+        <w:pStyle w:val="ListParagraph"/>
+        <w:spacing w:after="0"/>
+        <w:ind w:left="0"/>
+        <w:jc w:val="both"/>
+        <w:rPr>
+          <w:rFonts w:ascii="Century Gothic" w:hAnsi="Century Gothic"/>
+        </w:rPr>
+      </w:pPr>
+    </w:p>
+    <w:p>
+      <w:pPr>
+        <w:pStyle w:val="ListParagraph"/>
+        <w:spacing w:after="0"/>
+        <w:ind w:left="0"/>
+        <w:jc w:val="both"/>
+        <w:rPr>
+          <w:rFonts w:ascii="Century Gothic" w:hAnsi="Century Gothic"/>
+          <w:b/>
+        </w:rPr>
+      </w:pPr>
+      <w:r>
+        <w:rPr>
+          <w:rFonts w:ascii="Century Gothic" w:hAnsi="Century Gothic"/>
+          <w:b/>
+        </w:rPr>
+        <w:t>Miscellaneous</w:t>
+      </w:r>
+    </w:p>
+    <w:p>
+      <w:pPr>
+        <w:pStyle w:val="ListParagraph"/>
+        <w:spacing w:after="0"/>
+        <w:ind w:left="0"/>
+        <w:jc w:val="both"/>
+        <w:rPr>
+          <w:rFonts w:ascii="Century Gothic" w:hAnsi="Century Gothic"/>
+        </w:rPr>
+      </w:pPr>
+      <w:r>
+        <w:rPr>
+          <w:rFonts w:ascii="Century Gothic" w:hAnsi="Century Gothic"/>
+        </w:rPr>
+        <w:t xml:space="preserve">The poacher </w:t>
+      </w:r>
+      <w:r>
+        <w:rPr>
+          <w:rFonts w:ascii="Century Gothic" w:hAnsi="Century Gothic"/>
+        </w:rPr>
+        <w:t>earns extra metal and wood for each kill he secures</w:t>
+      </w:r>
+      <w:r>
+        <w:rPr>
+          <w:rFonts w:ascii="Century Gothic" w:hAnsi="Century Gothic"/>
+        </w:rPr>
+        <w:t>, so</w:t>
+      </w:r>
+      <w:r>
+        <w:rPr>
+          <w:rFonts w:ascii="Century Gothic" w:hAnsi="Century Gothic"/>
+        </w:rPr>
+        <w:t xml:space="preserve"> should be forgiven for </w:t>
+      </w:r>
+      <w:r>
+        <w:rPr>
+          <w:rFonts w:ascii="Century Gothic" w:hAnsi="Century Gothic"/>
+        </w:rPr>
+        <w:t>last-hitting</w:t>
+      </w:r>
+      <w:r>
+        <w:rPr>
+          <w:rFonts w:ascii="Century Gothic" w:hAnsi="Century Gothic"/>
+        </w:rPr>
+        <w:t xml:space="preserve"> dinosaurs, as maximising resource income is essential</w:t>
+      </w:r>
+      <w:r>
+        <w:rPr>
+          <w:rFonts w:ascii="Century Gothic" w:hAnsi="Century Gothic"/>
+        </w:rPr>
+        <w:t>, as is sharing the resources around</w:t>
+      </w:r>
+      <w:r>
+        <w:rPr>
+          <w:rFonts w:ascii="Century Gothic" w:hAnsi="Century Gothic"/>
+        </w:rPr>
+        <w:t>.</w:t>
+      </w:r>
+    </w:p>
+    <w:p>
+      <w:pPr>
+        <w:pStyle w:val="ListParagraph"/>
+        <w:spacing w:after="0"/>
+        <w:ind w:left="0"/>
+        <w:jc w:val="both"/>
+        <w:rPr>
+          <w:rFonts w:ascii="Century Gothic" w:hAnsi="Century Gothic"/>
+        </w:rPr>
+      </w:pPr>
+    </w:p>
+    <w:p>
+      <w:pPr>
+        <w:pStyle w:val="ListParagraph"/>
+        <w:spacing w:after="0"/>
+        <w:ind w:left="0"/>
+        <w:jc w:val="both"/>
+        <w:rPr>
+          <w:rFonts w:ascii="Century Gothic" w:hAnsi="Century Gothic"/>
+          <w:b/>
+          <w:sz w:val="24"/>
+          <w:u w:val="single"/>
+        </w:rPr>
+      </w:pPr>
+      <w:r>
+        <w:rPr>
+          <w:rFonts w:ascii="Century Gothic" w:hAnsi="Century Gothic"/>
+        </w:rPr>
+        <w:br w:type="column"/>
+      </w:r>
+      <w:r>
+        <w:rPr>
+          <w:rFonts w:ascii="Century Gothic" w:hAnsi="Century Gothic"/>
+          <w:b/>
+          <w:sz w:val="24"/>
+          <w:u w:val="single"/>
+        </w:rPr>
+        <w:lastRenderedPageBreak/>
+        <w:t>Mechanic</w:t>
+      </w:r>
+    </w:p>
+    <w:p>
+      <w:pPr>
+        <w:spacing w:after="0"/>
+        <w:jc w:val="both"/>
+        <w:rPr>
+          <w:rFonts w:ascii="Century Gothic" w:hAnsi="Century Gothic"/>
+        </w:rPr>
+      </w:pPr>
+      <w:r>
+        <w:rPr>
+          <w:rFonts w:ascii="Century Gothic" w:hAnsi="Century Gothic"/>
+        </w:rPr>
+        <w:t xml:space="preserve">The mechanic </w:t>
+      </w:r>
+      <w:r>
+        <w:rPr>
+          <w:rFonts w:ascii="Century Gothic" w:hAnsi="Century Gothic"/>
+        </w:rPr>
+        <w:t>is responsible for the creation of</w:t>
+      </w:r>
+      <w:r>
+        <w:rPr>
+          <w:rFonts w:ascii="Century Gothic" w:hAnsi="Century Gothic"/>
+        </w:rPr>
+        <w:t xml:space="preserve"> manned and unmanned vehicles for reconnaissance, travel, repair an</w:t>
+      </w:r>
+      <w:r>
+        <w:rPr>
+          <w:rFonts w:ascii="Century Gothic" w:hAnsi="Century Gothic"/>
+        </w:rPr>
+        <w:t>d assault, both by land and air</w:t>
+      </w:r>
+      <w:r>
+        <w:rPr>
+          <w:rFonts w:ascii="Century Gothic" w:hAnsi="Century Gothic"/>
+        </w:rPr>
+        <w:t>.</w:t>
+      </w:r>
+    </w:p>
+    <w:p>
+      <w:pPr>
+        <w:pStyle w:val="ListParagraph"/>
+        <w:spacing w:after="0"/>
+        <w:ind w:left="0"/>
+        <w:jc w:val="both"/>
+        <w:rPr>
+          <w:rFonts w:ascii="Century Gothic" w:hAnsi="Century Gothic"/>
+        </w:rPr>
+      </w:pPr>
+    </w:p>
+    <w:p>
+      <w:pPr>
+        <w:pStyle w:val="ListParagraph"/>
+        <w:spacing w:after="0"/>
+        <w:ind w:left="0"/>
+        <w:jc w:val="both"/>
+        <w:rPr>
+          <w:rFonts w:ascii="Century Gothic" w:hAnsi="Century Gothic"/>
+          <w:b/>
+        </w:rPr>
+      </w:pPr>
+      <w:r>
+        <w:rPr>
+          <w:rFonts w:ascii="Century Gothic" w:hAnsi="Century Gothic"/>
+          <w:b/>
+        </w:rPr>
+        <w:t>Manned Vehicles</w:t>
+      </w:r>
+    </w:p>
+    <w:p>
+      <w:pPr>
+        <w:pStyle w:val="ListParagraph"/>
+        <w:spacing w:after="0"/>
+        <w:ind w:left="0"/>
+        <w:jc w:val="both"/>
+        <w:rPr>
+          <w:rFonts w:ascii="Century Gothic" w:hAnsi="Century Gothic"/>
+        </w:rPr>
+      </w:pPr>
+      <w:r>
+        <w:rPr>
+          <w:rFonts w:ascii="Century Gothic" w:hAnsi="Century Gothic"/>
+        </w:rPr>
+        <w:t>The j</w:t>
+      </w:r>
+      <w:r>
+        <w:rPr>
+          <w:rFonts w:ascii="Century Gothic" w:hAnsi="Century Gothic"/>
+        </w:rPr>
+        <w:t>eep</w:t>
+      </w:r>
+      <w:r>
+        <w:rPr>
+          <w:rFonts w:ascii="Century Gothic" w:hAnsi="Century Gothic"/>
+        </w:rPr>
+        <w:t xml:space="preserve"> is the first available manned vehicle, perfect for early-game transports, boasting great speed, manoeuvrability and fuel economy. It is capable of taking several hits from all but the largest </w:t>
+      </w:r>
+      <w:r>
+        <w:rPr>
+          <w:rFonts w:ascii="Century Gothic" w:hAnsi="Century Gothic"/>
+        </w:rPr>
+        <w:t xml:space="preserve">of </w:t>
+      </w:r>
+      <w:r>
+        <w:rPr>
+          <w:rFonts w:ascii="Century Gothic" w:hAnsi="Century Gothic"/>
+        </w:rPr>
+        <w:t>dinosaurs, and is able to</w:t>
+      </w:r>
+      <w:r>
+        <w:rPr>
+          <w:rFonts w:ascii="Century Gothic" w:hAnsi="Century Gothic"/>
+        </w:rPr>
+        <w:t xml:space="preserve"> safely transport 4 survivors at a time.</w:t>
+      </w:r>
+    </w:p>
+    <w:p>
+      <w:pPr>
+        <w:pStyle w:val="ListParagraph"/>
+        <w:spacing w:after="0"/>
+        <w:ind w:left="0"/>
+        <w:jc w:val="both"/>
+        <w:rPr>
+          <w:rFonts w:ascii="Century Gothic" w:hAnsi="Century Gothic"/>
+        </w:rPr>
+      </w:pPr>
+    </w:p>
+    <w:p>
+      <w:pPr>
+        <w:pStyle w:val="ListParagraph"/>
+        <w:spacing w:after="0"/>
+        <w:ind w:left="0"/>
+        <w:jc w:val="both"/>
+        <w:rPr>
+          <w:rFonts w:ascii="Century Gothic" w:hAnsi="Century Gothic"/>
+        </w:rPr>
+      </w:pPr>
+      <w:r>
+        <w:rPr>
+          <w:rFonts w:ascii="Century Gothic" w:hAnsi="Century Gothic"/>
+        </w:rPr>
+        <w:t>The t</w:t>
+      </w:r>
+      <w:r>
+        <w:rPr>
+          <w:rFonts w:ascii="Century Gothic" w:hAnsi="Century Gothic"/>
+        </w:rPr>
+        <w:t>ank</w:t>
+      </w:r>
+      <w:r>
+        <w:rPr>
+          <w:rFonts w:ascii="Century Gothic" w:hAnsi="Century Gothic"/>
+        </w:rPr>
+        <w:t xml:space="preserve"> becomes necessary when just outrunning dinosaurs is no longer viable. After all, a slow trickle of dinosaurs running </w:t>
+      </w:r>
+      <w:r>
+        <w:rPr>
+          <w:rFonts w:ascii="Century Gothic" w:hAnsi="Century Gothic"/>
+          <w:b/>
+        </w:rPr>
+        <w:t>to</w:t>
+      </w:r>
+      <w:r>
+        <w:rPr>
+          <w:rFonts w:ascii="Century Gothic" w:hAnsi="Century Gothic"/>
+        </w:rPr>
+        <w:t xml:space="preserve"> you is much easier to deal with than a pack running </w:t>
+      </w:r>
+      <w:r>
+        <w:rPr>
+          <w:rFonts w:ascii="Century Gothic" w:hAnsi="Century Gothic"/>
+          <w:b/>
+        </w:rPr>
+        <w:t>after</w:t>
+      </w:r>
+      <w:r>
+        <w:rPr>
+          <w:rFonts w:ascii="Century Gothic" w:hAnsi="Century Gothic"/>
+        </w:rPr>
+        <w:t xml:space="preserve"> you. </w:t>
+      </w:r>
+      <w:r>
+        <w:rPr>
+          <w:rFonts w:ascii="Century Gothic" w:hAnsi="Century Gothic"/>
+        </w:rPr>
+        <w:t>The tanks</w:t>
+      </w:r>
+      <w:r>
+        <w:rPr>
+          <w:rFonts w:ascii="Century Gothic" w:hAnsi="Century Gothic"/>
+        </w:rPr>
+        <w:t xml:space="preserve"> </w:t>
+      </w:r>
+      <w:r>
+        <w:rPr>
+          <w:rFonts w:ascii="Century Gothic" w:hAnsi="Century Gothic"/>
+        </w:rPr>
+        <w:t xml:space="preserve">explosive </w:t>
+      </w:r>
+      <w:r>
+        <w:rPr>
+          <w:rFonts w:ascii="Century Gothic" w:hAnsi="Century Gothic"/>
+        </w:rPr>
+        <w:t>main cannon costs a few metal to fire</w:t>
+      </w:r>
+      <w:r>
+        <w:rPr>
+          <w:rFonts w:ascii="Century Gothic" w:hAnsi="Century Gothic"/>
+        </w:rPr>
+        <w:t xml:space="preserve">, dealing explosive damage to an area, and its secondary machine-gun is perfect </w:t>
+      </w:r>
+      <w:r>
+        <w:rPr>
+          <w:rFonts w:ascii="Century Gothic" w:hAnsi="Century Gothic"/>
+        </w:rPr>
+        <w:t>for finishing off weakened dinosaurs.</w:t>
+      </w:r>
+    </w:p>
+    <w:p>
+      <w:pPr>
+        <w:pStyle w:val="ListParagraph"/>
+        <w:spacing w:after="0"/>
+        <w:ind w:left="0"/>
+        <w:jc w:val="both"/>
+        <w:rPr>
+          <w:rFonts w:ascii="Century Gothic" w:hAnsi="Century Gothic"/>
+        </w:rPr>
+      </w:pPr>
+    </w:p>
+    <w:p>
+      <w:pPr>
+        <w:pStyle w:val="ListParagraph"/>
+        <w:spacing w:after="0"/>
+        <w:ind w:left="0"/>
+        <w:jc w:val="both"/>
+        <w:rPr>
+          <w:rFonts w:ascii="Century Gothic" w:hAnsi="Century Gothic"/>
+        </w:rPr>
+      </w:pPr>
+      <w:r>
+        <w:rPr>
+          <w:rFonts w:ascii="Century Gothic" w:hAnsi="Century Gothic"/>
+        </w:rPr>
+        <w:t>The t</w:t>
+      </w:r>
+      <w:r>
+        <w:rPr>
+          <w:rFonts w:ascii="Century Gothic" w:hAnsi="Century Gothic"/>
+        </w:rPr>
+        <w:t xml:space="preserve">ransport </w:t>
+      </w:r>
+      <w:r>
+        <w:rPr>
+          <w:rFonts w:ascii="Century Gothic" w:hAnsi="Century Gothic"/>
+        </w:rPr>
+        <w:t>c</w:t>
+      </w:r>
+      <w:r>
+        <w:rPr>
+          <w:rFonts w:ascii="Century Gothic" w:hAnsi="Century Gothic"/>
+        </w:rPr>
+        <w:t>hopper</w:t>
+      </w:r>
+      <w:r>
+        <w:rPr>
+          <w:rFonts w:ascii="Century Gothic" w:hAnsi="Century Gothic"/>
+        </w:rPr>
+        <w:t xml:space="preserve"> </w:t>
+      </w:r>
+      <w:r>
+        <w:rPr>
+          <w:rFonts w:ascii="Century Gothic" w:hAnsi="Century Gothic"/>
+        </w:rPr>
+        <w:t>will be the most relied upon vehicle in the game, and probably the only one to be re-built</w:t>
+      </w:r>
+      <w:r>
+        <w:rPr>
+          <w:rFonts w:ascii="Century Gothic" w:hAnsi="Century Gothic"/>
+        </w:rPr>
+        <w:t xml:space="preserve"> multiple times, that it might not fail the team in their time of need. It can carry an unmatched eight units – enough for every survivor to fit with room to spare.</w:t>
+      </w:r>
+    </w:p>
+    <w:p>
+      <w:pPr>
+        <w:pStyle w:val="ListParagraph"/>
+        <w:spacing w:after="0"/>
+        <w:ind w:left="0"/>
+        <w:jc w:val="both"/>
+        <w:rPr>
+          <w:rFonts w:ascii="Century Gothic" w:hAnsi="Century Gothic"/>
+        </w:rPr>
+      </w:pPr>
+    </w:p>
+    <w:p>
+      <w:pPr>
+        <w:pStyle w:val="ListParagraph"/>
+        <w:spacing w:after="0"/>
+        <w:ind w:left="0"/>
+        <w:jc w:val="both"/>
+        <w:rPr>
+          <w:rFonts w:ascii="Century Gothic" w:hAnsi="Century Gothic"/>
+        </w:rPr>
+      </w:pPr>
+      <w:r>
+        <w:rPr>
+          <w:rFonts w:ascii="Century Gothic" w:hAnsi="Century Gothic"/>
+        </w:rPr>
+        <w:t>A c</w:t>
+      </w:r>
+      <w:r>
+        <w:rPr>
+          <w:rFonts w:ascii="Century Gothic" w:hAnsi="Century Gothic"/>
+        </w:rPr>
+        <w:t xml:space="preserve">obra </w:t>
+      </w:r>
+      <w:r>
+        <w:rPr>
+          <w:rFonts w:ascii="Century Gothic" w:hAnsi="Century Gothic"/>
+        </w:rPr>
+        <w:t>a</w:t>
+      </w:r>
+      <w:r>
+        <w:rPr>
+          <w:rFonts w:ascii="Century Gothic" w:hAnsi="Century Gothic"/>
+        </w:rPr>
+        <w:t xml:space="preserve">ttack </w:t>
+      </w:r>
+      <w:r>
+        <w:rPr>
+          <w:rFonts w:ascii="Century Gothic" w:hAnsi="Century Gothic"/>
+        </w:rPr>
+        <w:t>h</w:t>
+      </w:r>
+      <w:r>
+        <w:rPr>
+          <w:rFonts w:ascii="Century Gothic" w:hAnsi="Century Gothic"/>
+        </w:rPr>
+        <w:t>elicopter</w:t>
+      </w:r>
+      <w:r>
+        <w:rPr>
+          <w:rFonts w:ascii="Century Gothic" w:hAnsi="Century Gothic"/>
+        </w:rPr>
+        <w:t xml:space="preserve"> is the most versatile vehicle available, able to perform several tasks to extend a mechanics range of operations. It is granted the ability to travel unhindered at great speeds, and is able to fly without a pilot (at a penalty to fuel consumption), allowing it to be sent out for rescue missions in a pinch.</w:t>
+      </w:r>
+    </w:p>
+    <w:p>
+      <w:pPr>
+        <w:pStyle w:val="ListParagraph"/>
+        <w:spacing w:after="0"/>
+        <w:ind w:left="0"/>
+        <w:jc w:val="both"/>
+        <w:rPr>
+          <w:rFonts w:ascii="Century Gothic" w:hAnsi="Century Gothic"/>
+        </w:rPr>
+      </w:pPr>
+    </w:p>
+    <w:p>
+      <w:pPr>
+        <w:pStyle w:val="ListParagraph"/>
+        <w:spacing w:after="0"/>
+        <w:ind w:left="0"/>
+        <w:jc w:val="both"/>
+        <w:rPr>
+          <w:rFonts w:ascii="Century Gothic" w:hAnsi="Century Gothic"/>
+        </w:rPr>
+      </w:pPr>
+      <w:r>
+        <w:rPr>
+          <w:rFonts w:ascii="Century Gothic" w:hAnsi="Century Gothic"/>
+        </w:rPr>
+        <w:t xml:space="preserve">AH-64 </w:t>
+      </w:r>
+      <w:r>
+        <w:rPr>
+          <w:rFonts w:ascii="Century Gothic" w:hAnsi="Century Gothic"/>
+        </w:rPr>
+        <w:t>a</w:t>
+      </w:r>
+      <w:r>
+        <w:rPr>
+          <w:rFonts w:ascii="Century Gothic" w:hAnsi="Century Gothic"/>
+        </w:rPr>
+        <w:t xml:space="preserve">dvanced </w:t>
+      </w:r>
+      <w:r>
+        <w:rPr>
+          <w:rFonts w:ascii="Century Gothic" w:hAnsi="Century Gothic"/>
+        </w:rPr>
+        <w:t>a</w:t>
+      </w:r>
+      <w:r>
+        <w:rPr>
+          <w:rFonts w:ascii="Century Gothic" w:hAnsi="Century Gothic"/>
+        </w:rPr>
+        <w:t>ttack</w:t>
+      </w:r>
+      <w:r>
+        <w:rPr>
+          <w:rFonts w:ascii="Century Gothic" w:hAnsi="Century Gothic"/>
+        </w:rPr>
+        <w:t xml:space="preserve"> </w:t>
+      </w:r>
+      <w:r>
+        <w:rPr>
+          <w:rFonts w:ascii="Century Gothic" w:hAnsi="Century Gothic"/>
+        </w:rPr>
+        <w:t>h</w:t>
+      </w:r>
+      <w:r>
+        <w:rPr>
+          <w:rFonts w:ascii="Century Gothic" w:hAnsi="Century Gothic"/>
+        </w:rPr>
+        <w:t>elicopter</w:t>
+      </w:r>
+      <w:r>
+        <w:rPr>
+          <w:rFonts w:ascii="Century Gothic" w:hAnsi="Century Gothic"/>
+        </w:rPr>
+        <w:t xml:space="preserve"> is the pride of</w:t>
+      </w:r>
+      <w:r>
+        <w:rPr>
+          <w:rFonts w:ascii="Century Gothic" w:hAnsi="Century Gothic"/>
+        </w:rPr>
+        <w:t xml:space="preserve"> any mechanic – A physical manifestation of his </w:t>
+      </w:r>
+      <w:r>
+        <w:rPr>
+          <w:rFonts w:ascii="Century Gothic" w:hAnsi="Century Gothic"/>
+        </w:rPr>
+        <w:t>resourcefulness in an impossible situation</w:t>
+      </w:r>
+      <w:r>
+        <w:rPr>
+          <w:rFonts w:ascii="Century Gothic" w:hAnsi="Century Gothic"/>
+        </w:rPr>
+        <w:t>.</w:t>
+      </w:r>
+      <w:r>
+        <w:rPr>
+          <w:rFonts w:ascii="Century Gothic" w:hAnsi="Century Gothic"/>
+        </w:rPr>
+        <w:t xml:space="preserve"> The AH-64</w:t>
+      </w:r>
+      <w:r>
+        <w:rPr>
+          <w:rFonts w:ascii="Century Gothic" w:hAnsi="Century Gothic"/>
+        </w:rPr>
+        <w:t>, like other vehicles,</w:t>
+      </w:r>
+      <w:r>
+        <w:rPr>
+          <w:rFonts w:ascii="Century Gothic" w:hAnsi="Century Gothic"/>
+        </w:rPr>
+        <w:t xml:space="preserve"> </w:t>
+      </w:r>
+      <w:r>
+        <w:rPr>
+          <w:rFonts w:ascii="Century Gothic" w:hAnsi="Century Gothic"/>
+        </w:rPr>
+        <w:t>may only be piloted by a mechanic, but</w:t>
+      </w:r>
+      <w:r>
+        <w:rPr>
+          <w:rFonts w:ascii="Century Gothic" w:hAnsi="Century Gothic"/>
+        </w:rPr>
+        <w:t xml:space="preserve"> if a</w:t>
+      </w:r>
+      <w:r>
+        <w:rPr>
+          <w:rFonts w:ascii="Century Gothic" w:hAnsi="Century Gothic"/>
+        </w:rPr>
+        <w:t xml:space="preserve"> passenger </w:t>
+      </w:r>
+      <w:r>
+        <w:rPr>
+          <w:rFonts w:ascii="Century Gothic" w:hAnsi="Century Gothic"/>
+        </w:rPr>
+        <w:t>is on board</w:t>
+      </w:r>
+      <w:r>
+        <w:rPr>
+          <w:rFonts w:ascii="Century Gothic" w:hAnsi="Century Gothic"/>
+        </w:rPr>
+        <w:t xml:space="preserve">, </w:t>
+      </w:r>
+      <w:r>
+        <w:rPr>
+          <w:rFonts w:ascii="Century Gothic" w:hAnsi="Century Gothic"/>
+        </w:rPr>
+        <w:t xml:space="preserve">they are given control of the powerful </w:t>
       </w:r>
       <w:proofErr w:type="spellStart"/>
       <w:r>
         <w:rPr>
           <w:rFonts w:ascii="Century Gothic" w:hAnsi="Century Gothic"/>
         </w:rPr>
-        <w:t>cooldown</w:t>
+        <w:t>minigun</w:t>
       </w:r>
       <w:proofErr w:type="spellEnd"/>
       <w:r>
         <w:rPr>
           <w:rFonts w:ascii="Century Gothic" w:hAnsi="Century Gothic"/>
         </w:rPr>
-        <w:t xml:space="preserve"> upgrade.</w:t>
-      </w:r>
-    </w:p>
-    <w:p>
-      <w:pPr>
-        <w:pStyle w:val="ListParagraph"/>
-        <w:spacing w:after="0"/>
-        <w:ind w:left="0"/>
-        <w:jc w:val="both"/>
-        <w:rPr>
-          <w:rFonts w:ascii="Century Gothic" w:hAnsi="Century Gothic"/>
-        </w:rPr>
-      </w:pPr>
-      <w:r>
-        <w:rPr>
-          <w:rFonts w:ascii="Century Gothic" w:hAnsi="Century Gothic"/>
-        </w:rPr>
-        <w:t>Shot damage upgrade.</w:t>
-      </w:r>
-    </w:p>
-    <w:p>
-      <w:pPr>
-        <w:pStyle w:val="ListParagraph"/>
-        <w:spacing w:after="0"/>
-        <w:ind w:left="0"/>
-        <w:jc w:val="both"/>
-        <w:rPr>
-          <w:rFonts w:ascii="Century Gothic" w:hAnsi="Century Gothic"/>
-        </w:rPr>
-      </w:pPr>
-      <w:r>
-        <w:rPr>
-          <w:rFonts w:ascii="Century Gothic" w:hAnsi="Century Gothic"/>
-        </w:rPr>
-        <w:t>Barrage ability (Costs XX metal to activate)</w:t>
+        <w:t>, vastly increasing the firepower of the helicopter. Otherwise, the pilot is restricted to missiles, suited for taking down heavily armoured targets.</w:t>
+      </w:r>
+    </w:p>
+    <w:p>
+      <w:pPr>
+        <w:pStyle w:val="ListParagraph"/>
+        <w:spacing w:after="0"/>
+        <w:ind w:left="0"/>
+        <w:jc w:val="both"/>
+        <w:rPr>
+          <w:rFonts w:ascii="Century Gothic" w:hAnsi="Century Gothic"/>
+        </w:rPr>
+      </w:pPr>
+    </w:p>
+    <w:p>
+      <w:pPr>
+        <w:pStyle w:val="ListParagraph"/>
+        <w:spacing w:after="0"/>
+        <w:ind w:left="0"/>
+        <w:jc w:val="both"/>
+        <w:rPr>
+          <w:rFonts w:ascii="Century Gothic" w:hAnsi="Century Gothic"/>
+          <w:b/>
+        </w:rPr>
+      </w:pPr>
+      <w:r>
+        <w:rPr>
+          <w:rFonts w:ascii="Century Gothic" w:hAnsi="Century Gothic"/>
+          <w:b/>
+        </w:rPr>
+        <w:t>Unmanned Vehicles</w:t>
+      </w:r>
+    </w:p>
+    <w:p>
+      <w:pPr>
+        <w:pStyle w:val="ListParagraph"/>
+        <w:spacing w:after="0"/>
+        <w:ind w:left="0"/>
+        <w:jc w:val="both"/>
+        <w:rPr>
+          <w:rFonts w:ascii="Century Gothic" w:hAnsi="Century Gothic"/>
+        </w:rPr>
+      </w:pPr>
+      <w:r>
+        <w:rPr>
+          <w:rFonts w:ascii="Century Gothic" w:hAnsi="Century Gothic"/>
+        </w:rPr>
+        <w:t xml:space="preserve">The remote control car is a miniature, mobile scouting contraption, and is initially not very useful for </w:t>
+      </w:r>
+      <w:r>
+        <w:rPr>
+          <w:rFonts w:ascii="Century Gothic" w:hAnsi="Century Gothic"/>
+        </w:rPr>
+        <w:t>much, save for that they are invisible while not moving, providing cheap, reliable, mobile long-term vision over an area. There are upgrades available that provide greater vision range, an inventory slot for retrieving items or placing mines, an upgrade for permanent invisibility, and even an upgrade to detonate the RC car to deal damage.</w:t>
+      </w:r>
+    </w:p>
+    <w:p>
+      <w:pPr>
+        <w:pStyle w:val="ListParagraph"/>
+        <w:spacing w:after="0"/>
+        <w:ind w:left="0"/>
+        <w:jc w:val="both"/>
+        <w:rPr>
+          <w:rFonts w:ascii="Century Gothic" w:hAnsi="Century Gothic"/>
+        </w:rPr>
+      </w:pPr>
+    </w:p>
+    <w:p>
+      <w:pPr>
+        <w:pStyle w:val="ListParagraph"/>
+        <w:spacing w:after="0"/>
+        <w:ind w:left="0"/>
+        <w:jc w:val="both"/>
+        <w:rPr>
+          <w:rFonts w:ascii="Century Gothic" w:hAnsi="Century Gothic"/>
+        </w:rPr>
+      </w:pPr>
+      <w:r>
+        <w:rPr>
+          <w:rFonts w:ascii="Century Gothic" w:hAnsi="Century Gothic"/>
+        </w:rPr>
+        <w:t>R</w:t>
+      </w:r>
+      <w:r>
+        <w:rPr>
+          <w:rFonts w:ascii="Century Gothic" w:hAnsi="Century Gothic"/>
+        </w:rPr>
+        <w:t xml:space="preserve">epair </w:t>
+      </w:r>
+      <w:r>
+        <w:rPr>
+          <w:rFonts w:ascii="Century Gothic" w:hAnsi="Century Gothic"/>
+        </w:rPr>
+        <w:t>b</w:t>
+      </w:r>
+      <w:r>
+        <w:rPr>
+          <w:rFonts w:ascii="Century Gothic" w:hAnsi="Century Gothic"/>
+        </w:rPr>
+        <w:t>ot</w:t>
+      </w:r>
+      <w:r>
+        <w:rPr>
+          <w:rFonts w:ascii="Century Gothic" w:hAnsi="Century Gothic"/>
+        </w:rPr>
+        <w:t xml:space="preserve">s are a much relied upon contraption, and are especially loved by engineers. They are capable of only a single action initially – repairing structures and vehicles. Upgrades allow them to </w:t>
+      </w:r>
+      <w:r>
+        <w:rPr>
+          <w:rFonts w:ascii="Century Gothic" w:hAnsi="Century Gothic"/>
+        </w:rPr>
+        <w:t>heal living units, and increase the distance that they are able to repair at, keeping them out of the fray. Repairs performed by repair bots are completely free, though they slowly deplete energy doing so. Energy is recovered over time.</w:t>
+      </w:r>
+    </w:p>
+    <w:p>
+      <w:pPr>
+        <w:pStyle w:val="ListParagraph"/>
+        <w:spacing w:after="0"/>
+        <w:ind w:left="0"/>
+        <w:jc w:val="both"/>
+        <w:rPr>
+          <w:rFonts w:ascii="Century Gothic" w:hAnsi="Century Gothic"/>
+        </w:rPr>
+      </w:pPr>
+    </w:p>
+    <w:p>
+      <w:pPr>
+        <w:pStyle w:val="ListParagraph"/>
+        <w:spacing w:after="0"/>
+        <w:ind w:left="0"/>
+        <w:jc w:val="both"/>
+        <w:rPr>
+          <w:rFonts w:ascii="Century Gothic" w:hAnsi="Century Gothic"/>
+          <w:b/>
+        </w:rPr>
+      </w:pPr>
+      <w:r>
+        <w:rPr>
+          <w:rFonts w:ascii="Century Gothic" w:hAnsi="Century Gothic"/>
+          <w:b/>
+        </w:rPr>
+        <w:t>Cooperation</w:t>
+      </w:r>
+    </w:p>
+    <w:p>
+      <w:pPr>
+        <w:pStyle w:val="ListParagraph"/>
+        <w:spacing w:after="0"/>
+        <w:ind w:left="0"/>
+        <w:jc w:val="both"/>
+        <w:rPr>
+          <w:rFonts w:ascii="Century Gothic" w:hAnsi="Century Gothic"/>
+        </w:rPr>
+      </w:pPr>
+      <w:r>
+        <w:rPr>
+          <w:rFonts w:ascii="Century Gothic" w:hAnsi="Century Gothic"/>
+        </w:rPr>
+        <w:t>A</w:t>
+      </w:r>
+    </w:p>
+    <w:p>
+      <w:pPr>
+        <w:pStyle w:val="ListParagraph"/>
+        <w:spacing w:after="0"/>
+        <w:ind w:left="0"/>
+        <w:jc w:val="both"/>
+        <w:rPr>
+          <w:rFonts w:ascii="Century Gothic" w:hAnsi="Century Gothic"/>
+        </w:rPr>
+      </w:pPr>
+    </w:p>
+    <w:p>
+      <w:pPr>
+        <w:pStyle w:val="ListParagraph"/>
+        <w:spacing w:after="0"/>
+        <w:ind w:left="0"/>
+        <w:jc w:val="both"/>
+        <w:rPr>
+          <w:rFonts w:ascii="Century Gothic" w:hAnsi="Century Gothic"/>
+          <w:b/>
+        </w:rPr>
+      </w:pPr>
+      <w:r>
+        <w:rPr>
+          <w:rFonts w:ascii="Century Gothic" w:hAnsi="Century Gothic"/>
+          <w:b/>
+        </w:rPr>
+        <w:t>Miscellaneous</w:t>
+      </w:r>
+    </w:p>
+    <w:p>
+      <w:pPr>
+        <w:pStyle w:val="ListParagraph"/>
+        <w:spacing w:after="0"/>
+        <w:ind w:left="0"/>
+        <w:jc w:val="both"/>
+        <w:rPr>
+          <w:rFonts w:ascii="Century Gothic" w:hAnsi="Century Gothic"/>
+        </w:rPr>
+      </w:pPr>
+      <w:r>
+        <w:rPr>
+          <w:rFonts w:ascii="Century Gothic" w:hAnsi="Century Gothic"/>
+        </w:rPr>
+        <w:lastRenderedPageBreak/>
+        <w:t>A</w:t>
+      </w:r>
+    </w:p>
+    <w:p>
+      <w:pPr>
+        <w:pStyle w:val="ListParagraph"/>
+        <w:spacing w:after="0"/>
+        <w:ind w:left="0"/>
+        <w:jc w:val="both"/>
+        <w:rPr>
+          <w:rFonts w:ascii="Century Gothic" w:hAnsi="Century Gothic"/>
+          <w:b/>
+          <w:sz w:val="24"/>
+          <w:u w:val="single"/>
+        </w:rPr>
+      </w:pPr>
+      <w:r>
+        <w:rPr>
+          <w:rFonts w:ascii="Century Gothic" w:hAnsi="Century Gothic"/>
+        </w:rPr>
+        <w:br w:type="column"/>
+      </w:r>
+      <w:r>
+        <w:rPr>
+          <w:rFonts w:ascii="Century Gothic" w:hAnsi="Century Gothic"/>
+          <w:b/>
+          <w:sz w:val="24"/>
+          <w:u w:val="single"/>
+        </w:rPr>
+        <w:lastRenderedPageBreak/>
+        <w:t>Engineer</w:t>
+      </w:r>
+    </w:p>
+    <w:p>
+      <w:pPr>
+        <w:spacing w:after="0"/>
+        <w:jc w:val="both"/>
+        <w:rPr>
+          <w:rFonts w:ascii="Century Gothic" w:hAnsi="Century Gothic"/>
+        </w:rPr>
+      </w:pPr>
+      <w:r>
+        <w:rPr>
+          <w:rFonts w:ascii="Century Gothic" w:hAnsi="Century Gothic"/>
+        </w:rPr>
+        <w:t xml:space="preserve">The </w:t>
+      </w:r>
+      <w:r>
+        <w:rPr>
+          <w:rFonts w:ascii="Century Gothic" w:hAnsi="Century Gothic"/>
+        </w:rPr>
+        <w:t>engineer</w:t>
+      </w:r>
+      <w:r>
+        <w:rPr>
+          <w:rFonts w:ascii="Century Gothic" w:hAnsi="Century Gothic"/>
+        </w:rPr>
+        <w:t xml:space="preserve"> </w:t>
+      </w:r>
+      <w:r>
+        <w:rPr>
+          <w:rFonts w:ascii="Century Gothic" w:hAnsi="Century Gothic"/>
+        </w:rPr>
+        <w:t>specialises in the defence of territory, and</w:t>
       </w:r>
       <w:bookmarkStart w:id="0" w:name="_GoBack"/>
       <w:bookmarkEnd w:id="0"/>
@@ -1072,33 +2067,8 @@
         <w:jc w:val="both"/>
         <w:rPr>
           <w:rFonts w:ascii="Century Gothic" w:hAnsi="Century Gothic"/>
-          <w:b/>
-        </w:rPr>
-      </w:pPr>
-      <w:r>
-        <w:rPr>
-          <w:rFonts w:ascii="Century Gothic" w:hAnsi="Century Gothic"/>
-          <w:b/>
-        </w:rPr>
-        <w:t>Miscellaneous</w:t>
-      </w:r>
-    </w:p>
-    <w:p>
-      <w:pPr>
-        <w:pStyle w:val="ListParagraph"/>
-        <w:spacing w:after="0"/>
-        <w:ind w:left="0"/>
-        <w:jc w:val="both"/>
-        <w:rPr>
-          <w:rFonts w:ascii="Century Gothic" w:hAnsi="Century Gothic"/>
-        </w:rPr>
-      </w:pPr>
-      <w:r>
-        <w:rPr>
-          <w:rFonts w:ascii="Century Gothic" w:hAnsi="Century Gothic"/>
-        </w:rPr>
-        <w:t>The poacher is, of course, able to gather more materials from his kills, and earns extra metal and wood for each kill he secures. He is able to give mines to the</w:t>
-      </w:r>
+        </w:rPr>
+      </w:pPr>
     </w:p>
     <w:p>
       <w:pPr>

</xml_diff>